<commit_message>
PI1-6 updated and tested on recorded data
</commit_message>
<xml_diff>
--- a/Matlab Code/All Acquisition Code/Acquisition guidelines and protocol instructions.docx
+++ b/Matlab Code/All Acquisition Code/Acquisition guidelines and protocol instructions.docx
@@ -5,6 +5,37 @@
     <w:p>
       <w:pPr>
         <w:rPr>
+          <w:b/>
+          <w:bCs/>
+          <w:sz w:val="30"/>
+          <w:szCs w:val="30"/>
+          <w:lang w:val="en-US"/>
+        </w:rPr>
+      </w:pPr>
+      <w:r>
+        <w:rPr>
+          <w:b/>
+          <w:bCs/>
+          <w:sz w:val="30"/>
+          <w:szCs w:val="30"/>
+          <w:lang w:val="en-US"/>
+        </w:rPr>
+        <w:t>Data acquisition for Sit-to-Stand assessment through the BENCH device</w:t>
+      </w:r>
+      <w:r>
+        <w:rPr>
+          <w:b/>
+          <w:bCs/>
+          <w:sz w:val="30"/>
+          <w:szCs w:val="30"/>
+          <w:lang w:val="en-US"/>
+        </w:rPr>
+        <w:t>: Users Guide</w:t>
+      </w:r>
+    </w:p>
+    <w:p>
+      <w:pPr>
+        <w:rPr>
           <w:lang w:val="en-US"/>
         </w:rPr>
       </w:pPr>
@@ -20,6 +51,265 @@
         </w:rPr>
         <w:t>or recording data from the BENCH device.</w:t>
       </w:r>
+    </w:p>
+    <w:p>
+      <w:pPr>
+        <w:rPr>
+          <w:lang w:val="en-US"/>
+        </w:rPr>
+      </w:pPr>
+    </w:p>
+    <w:p>
+      <w:pPr>
+        <w:rPr>
+          <w:u w:val="single"/>
+          <w:lang w:val="en-US"/>
+        </w:rPr>
+      </w:pPr>
+      <w:r>
+        <w:rPr>
+          <w:u w:val="single"/>
+          <w:lang w:val="en-US"/>
+        </w:rPr>
+        <w:t>Device setup:</w:t>
+      </w:r>
+    </w:p>
+    <w:p>
+      <w:pPr>
+        <w:rPr>
+          <w:lang w:val="en-US"/>
+        </w:rPr>
+      </w:pPr>
+      <w:r>
+        <w:rPr>
+          <w:lang w:val="en-US"/>
+        </w:rPr>
+        <w:t>NI-Daq</w:t>
+      </w:r>
+    </w:p>
+    <w:p>
+      <w:pPr>
+        <w:rPr>
+          <w:lang w:val="en-US"/>
+        </w:rPr>
+      </w:pPr>
+      <w:r>
+        <w:rPr>
+          <w:lang w:val="en-US"/>
+        </w:rPr>
+        <w:t>BTS amplifier</w:t>
+      </w:r>
+    </w:p>
+    <w:p>
+      <w:pPr>
+        <w:rPr>
+          <w:lang w:val="en-US"/>
+        </w:rPr>
+      </w:pPr>
+      <w:r>
+        <w:rPr>
+          <w:lang w:val="en-US"/>
+        </w:rPr>
+        <w:t>Trigger board</w:t>
+      </w:r>
+    </w:p>
+    <w:p>
+      <w:pPr>
+        <w:rPr>
+          <w:lang w:val="en-US"/>
+        </w:rPr>
+      </w:pPr>
+      <w:r>
+        <w:rPr>
+          <w:lang w:val="en-US"/>
+        </w:rPr>
+        <w:t>Shimmer sensors</w:t>
+      </w:r>
+    </w:p>
+    <w:p>
+      <w:pPr>
+        <w:rPr>
+          <w:lang w:val="en-US"/>
+        </w:rPr>
+      </w:pPr>
+    </w:p>
+    <w:p>
+      <w:pPr>
+        <w:rPr>
+          <w:u w:val="single"/>
+          <w:lang w:val="en-US"/>
+        </w:rPr>
+      </w:pPr>
+      <w:r>
+        <w:rPr>
+          <w:u w:val="single"/>
+          <w:lang w:val="en-US"/>
+        </w:rPr>
+        <w:t>Connect sensors:</w:t>
+      </w:r>
+    </w:p>
+    <w:p>
+      <w:pPr>
+        <w:rPr>
+          <w:lang w:val="en-US"/>
+        </w:rPr>
+      </w:pPr>
+      <w:r>
+        <w:rPr>
+          <w:lang w:val="en-US"/>
+        </w:rPr>
+        <w:t>description</w:t>
+      </w:r>
+    </w:p>
+    <w:p>
+      <w:pPr>
+        <w:rPr>
+          <w:lang w:val="en-US"/>
+        </w:rPr>
+      </w:pPr>
+    </w:p>
+    <w:p>
+      <w:pPr>
+        <w:rPr>
+          <w:u w:val="single"/>
+          <w:lang w:val="en-US"/>
+        </w:rPr>
+      </w:pPr>
+      <w:r>
+        <w:rPr>
+          <w:u w:val="single"/>
+          <w:lang w:val="en-US"/>
+        </w:rPr>
+        <w:t>Calibration sequence</w:t>
+      </w:r>
+      <w:r>
+        <w:rPr>
+          <w:u w:val="single"/>
+          <w:lang w:val="en-US"/>
+        </w:rPr>
+        <w:t>:</w:t>
+      </w:r>
+    </w:p>
+    <w:p>
+      <w:pPr>
+        <w:rPr>
+          <w:lang w:val="en-US"/>
+        </w:rPr>
+      </w:pPr>
+      <w:r>
+        <w:rPr>
+          <w:lang w:val="en-US"/>
+        </w:rPr>
+        <w:t xml:space="preserve">This is </w:t>
+      </w:r>
+      <w:r>
+        <w:rPr>
+          <w:lang w:val="en-US"/>
+        </w:rPr>
+        <w:t xml:space="preserve">a </w:t>
+      </w:r>
+      <w:r>
+        <w:rPr>
+          <w:lang w:val="en-US"/>
+        </w:rPr>
+        <w:t xml:space="preserve">sequence </w:t>
+      </w:r>
+      <w:r>
+        <w:rPr>
+          <w:lang w:val="en-US"/>
+        </w:rPr>
+        <w:t xml:space="preserve">to be performed once before the beginning of the trials. This sequence is needed for obtaining a functional calibration of </w:t>
+      </w:r>
+      <w:r>
+        <w:rPr>
+          <w:lang w:val="en-US"/>
+        </w:rPr>
+        <w:t xml:space="preserve">the Shimmer sensors, </w:t>
+      </w:r>
+      <w:r>
+        <w:rPr>
+          <w:lang w:val="en-US"/>
+        </w:rPr>
+        <w:t>in order to estimate lower limb and trunk kinematics in the sagittal plane.</w:t>
+      </w:r>
+    </w:p>
+    <w:p>
+      <w:pPr>
+        <w:rPr>
+          <w:lang w:val="en-US"/>
+        </w:rPr>
+      </w:pPr>
+    </w:p>
+    <w:p>
+      <w:pPr>
+        <w:rPr>
+          <w:u w:val="single"/>
+          <w:lang w:val="en-US"/>
+        </w:rPr>
+      </w:pPr>
+      <w:r>
+        <w:rPr>
+          <w:u w:val="single"/>
+          <w:lang w:val="en-US"/>
+        </w:rPr>
+        <w:t>Trials:</w:t>
+      </w:r>
+    </w:p>
+    <w:p>
+      <w:pPr>
+        <w:rPr>
+          <w:lang w:val="en-US"/>
+        </w:rPr>
+      </w:pPr>
+      <w:r>
+        <w:rPr>
+          <w:lang w:val="en-US"/>
+        </w:rPr>
+        <w:t>Before each</w:t>
+      </w:r>
+      <w:r>
+        <w:rPr>
+          <w:lang w:val="en-US"/>
+        </w:rPr>
+        <w:t xml:space="preserve"> </w:t>
+      </w:r>
+      <w:r>
+        <w:rPr>
+          <w:lang w:val="en-US"/>
+        </w:rPr>
+        <w:t>acquisition,</w:t>
+      </w:r>
+      <w:r>
+        <w:rPr>
+          <w:lang w:val="en-US"/>
+        </w:rPr>
+        <w:t xml:space="preserve"> a quiet standing phase</w:t>
+      </w:r>
+      <w:r>
+        <w:rPr>
+          <w:lang w:val="en-US"/>
+        </w:rPr>
+        <w:t xml:space="preserve"> is needed for determining the quiet standing parameters, in particular for what concerns the CoP coordinates of the ground force plates and the joint angles (assumed to be 0° in this position).</w:t>
+      </w:r>
+      <w:r>
+        <w:rPr>
+          <w:lang w:val="en-US"/>
+        </w:rPr>
+        <w:t xml:space="preserve"> The subject stands for 10s, and then sits on the BENCH device without changing the position of the feet. </w:t>
+      </w:r>
+      <w:r>
+        <w:rPr>
+          <w:lang w:val="en-US"/>
+        </w:rPr>
+        <w:t>After few seconds, the subject receives the GO signal for performing either the 5STS or the 30sSTS protocol.</w:t>
+      </w:r>
+    </w:p>
+    <w:p>
+      <w:pPr>
+        <w:rPr>
+          <w:lang w:val="en-US"/>
+        </w:rPr>
+      </w:pPr>
     </w:p>
     <w:p>
       <w:pPr>

</xml_diff>